<commit_message>
Atualização de UC relatorio de testes nota
</commit_message>
<xml_diff>
--- a/Documentos/Relatorio de testes- Inserir Nota.docx
+++ b/Documentos/Relatorio de testes- Inserir Nota.docx
@@ -144,7 +144,7 @@
               <w:rPr>
                 <w:rFonts w:cs="Arial"/>
               </w:rPr>
-              <w:t>ator na aba “Alunos” e clica no botão “Inserir Nota”.</w:t>
+              <w:t>ator na aba “Alunos e Notas” e clica no botão “Inserir Nota”.</w:t>
             </w:r>
           </w:p>
         </w:tc>
@@ -162,7 +162,7 @@
               <w:rPr>
                 <w:rFonts w:cs="Arial"/>
               </w:rPr>
-              <w:t>O sistema carrega uma página contendo o aluno selecionado.</w:t>
+              <w:t>O sistema carrega uma página contendo os dados para inclusão de notas.</w:t>
             </w:r>
           </w:p>
         </w:tc>
@@ -189,7 +189,7 @@
               <w:rPr>
                 <w:rFonts w:cs="Arial"/>
               </w:rPr>
-              <w:t>O ator preenche o campo “Nota”.</w:t>
+              <w:t>O ator seleciona o campo “Disciplina”.</w:t>
             </w:r>
           </w:p>
         </w:tc>
@@ -237,7 +237,7 @@
               <w:rPr>
                 <w:rFonts w:cs="Arial"/>
               </w:rPr>
-              <w:t>O ator clica no botão “Inserir Nota”.</w:t>
+              <w:t>O ator preenche o campo “Descrição”.</w:t>
             </w:r>
           </w:p>
         </w:tc>
@@ -248,8 +248,95 @@
           <w:p>
             <w:pPr>
               <w:rPr>
-                <w:sz w:val="24"/>
-                <w:szCs w:val="24"/>
+                <w:rFonts w:cs="Arial"/>
+              </w:rPr>
+            </w:pPr>
+            <w:r>
+              <w:rPr>
+                <w:rFonts w:cs="Arial"/>
+              </w:rPr>
+              <w:t>O sistema mantém os dados pendentes para inclusão.</w:t>
+            </w:r>
+          </w:p>
+        </w:tc>
+        <w:tc>
+          <w:tcPr>
+            <w:tcW w:w="1133" w:type="dxa"/>
+          </w:tcPr>
+          <w:p/>
+        </w:tc>
+      </w:tr>
+      <w:tr>
+        <w:tc>
+          <w:tcPr>
+            <w:tcW w:w="3779" w:type="dxa"/>
+          </w:tcPr>
+          <w:p>
+            <w:pPr>
+              <w:rPr>
+                <w:rFonts w:cs="Arial"/>
+              </w:rPr>
+            </w:pPr>
+            <w:r>
+              <w:rPr>
+                <w:rFonts w:cs="Arial"/>
+              </w:rPr>
+              <w:t>O ator preenche o campo “Nota”.</w:t>
+            </w:r>
+          </w:p>
+        </w:tc>
+        <w:tc>
+          <w:tcPr>
+            <w:tcW w:w="3808" w:type="dxa"/>
+          </w:tcPr>
+          <w:p>
+            <w:pPr>
+              <w:rPr>
+                <w:rFonts w:cs="Arial"/>
+              </w:rPr>
+            </w:pPr>
+            <w:r>
+              <w:rPr>
+                <w:rFonts w:cs="Arial"/>
+              </w:rPr>
+              <w:t>O sistema mantém os dados pendentes para inclusão.</w:t>
+            </w:r>
+          </w:p>
+        </w:tc>
+        <w:tc>
+          <w:tcPr>
+            <w:tcW w:w="1133" w:type="dxa"/>
+          </w:tcPr>
+          <w:p/>
+        </w:tc>
+      </w:tr>
+      <w:tr>
+        <w:tc>
+          <w:tcPr>
+            <w:tcW w:w="3779" w:type="dxa"/>
+          </w:tcPr>
+          <w:p>
+            <w:pPr>
+              <w:rPr>
+                <w:rFonts w:cs="Arial"/>
+              </w:rPr>
+            </w:pPr>
+            <w:r>
+              <w:rPr>
+                <w:rFonts w:cs="Arial"/>
+              </w:rPr>
+              <w:t>O ator clica no botão “Salvar”.</w:t>
+            </w:r>
+          </w:p>
+        </w:tc>
+        <w:tc>
+          <w:tcPr>
+            <w:tcW w:w="3808" w:type="dxa"/>
+          </w:tcPr>
+          <w:p>
+            <w:pPr>
+              <w:rPr>
+                <w:rFonts w:cs="Arial"/>
               </w:rPr>
             </w:pPr>
             <w:r>
@@ -268,7 +355,7 @@
               <w:rPr>
                 <w:rFonts w:cs="Arial"/>
               </w:rPr>
-              <w:t>Nota</w:t>
+              <w:t>Sucesso! Nota</w:t>
             </w:r>
             <w:r>
               <w:rPr>
@@ -396,7 +483,7 @@
               <w:rPr>
                 <w:rFonts w:cs="Arial"/>
               </w:rPr>
-              <w:t>O ator preenche o campo “Nota”, no formato inválido.</w:t>
+              <w:t>O ator clica no botão “Voltar”.</w:t>
             </w:r>
           </w:p>
         </w:tc>
@@ -408,33 +495,19 @@
             <w:pPr>
               <w:rPr>
                 <w:rFonts w:cs="Arial"/>
-                <w:sz w:val="24"/>
-                <w:szCs w:val="24"/>
-              </w:rPr>
-            </w:pPr>
-            <w:r>
-              <w:rPr>
-                <w:rFonts w:cs="Arial"/>
-              </w:rPr>
-              <w:t>O sistema mostra a mensagem “</w:t>
-            </w:r>
-            <w:r>
-              <w:rPr>
-                <w:rFonts w:cs="Arial"/>
-              </w:rPr>
-              <w:t xml:space="preserve">O </w:t>
-            </w:r>
-            <w:r>
-              <w:rPr>
-                <w:rFonts w:cs="Arial"/>
-              </w:rPr>
-              <w:t>campo</w:t>
-            </w:r>
-            <w:r>
-              <w:rPr>
-                <w:rFonts w:cs="Arial"/>
-              </w:rPr>
-              <w:t xml:space="preserve"> deve ser um número.” abaixo do campo</w:t>
+              </w:rPr>
+            </w:pPr>
+            <w:r>
+              <w:rPr>
+                <w:rFonts w:cs="Arial"/>
+              </w:rPr>
+              <w:t>O sistema retorna para a ultima pagina e o caso de uso temina</w:t>
+            </w:r>
+            <w:r>
+              <w:rPr>
+                <w:rFonts w:cs="Arial"/>
+              </w:rPr>
+              <w:t>.</w:t>
             </w:r>
           </w:p>
         </w:tc>
@@ -549,26 +622,8 @@
             <w:r>
               <w:rPr>
                 <w:rFonts w:cs="Arial"/>
-                <w:sz w:val="24"/>
-                <w:szCs w:val="24"/>
-              </w:rPr>
-              <w:t>O</w:t>
-            </w:r>
-            <w:r>
-              <w:rPr>
-                <w:rFonts w:cs="Arial"/>
-                <w:sz w:val="24"/>
-                <w:szCs w:val="24"/>
-              </w:rPr>
-              <w:t xml:space="preserve"> </w:t>
-            </w:r>
-            <w:r>
-              <w:rPr>
-                <w:rFonts w:cs="Arial"/>
-                <w:sz w:val="24"/>
-                <w:szCs w:val="24"/>
-              </w:rPr>
-              <w:t>ator na aba “Administrativo”,  seleciona a função “Visualizar”.</w:t>
+              </w:rPr>
+              <w:t>O ator clica no botão “Excluir”.</w:t>
             </w:r>
           </w:p>
         </w:tc>
@@ -590,7 +645,7 @@
                 <w:sz w:val="24"/>
                 <w:szCs w:val="24"/>
               </w:rPr>
-              <w:t>O sistema carrega a página com os dados da disciplina para visualização.</w:t>
+              <w:t>O sistema exibe um dialogo solicitando confirmação.</w:t>
             </w:r>
           </w:p>
         </w:tc>
@@ -619,7 +674,7 @@
                 <w:sz w:val="24"/>
                 <w:szCs w:val="24"/>
               </w:rPr>
-              <w:t>O ator clica no botão “Voltar”.</w:t>
+              <w:t>O ator clica no botão “OK”</w:t>
             </w:r>
           </w:p>
         </w:tc>
@@ -636,10 +691,60 @@
             <w:r>
               <w:rPr>
                 <w:rFonts w:cs="Arial"/>
-                <w:sz w:val="24"/>
-                <w:szCs w:val="24"/>
-              </w:rPr>
-              <w:t>O sistema retorna para a última página acessada e o caso de uso termina</w:t>
+              </w:rPr>
+              <w:t>O sistema exclui a nota selecionada</w:t>
+            </w:r>
+            <w:r>
+              <w:rPr>
+                <w:rFonts w:cs="Arial"/>
+                <w:sz w:val="24"/>
+                <w:szCs w:val="24"/>
+              </w:rPr>
+              <w:t xml:space="preserve"> e </w:t>
+            </w:r>
+            <w:r>
+              <w:rPr>
+                <w:rFonts w:cs="Arial"/>
+                <w:sz w:val="24"/>
+                <w:szCs w:val="24"/>
+              </w:rPr>
+              <w:t>emite a mensagem “</w:t>
+            </w:r>
+            <w:r>
+              <w:rPr>
+                <w:rFonts w:cs="Arial"/>
+              </w:rPr>
+              <w:t>Nota</w:t>
+            </w:r>
+            <w:r>
+              <w:rPr>
+                <w:rFonts w:cs="Arial"/>
+                <w:sz w:val="24"/>
+                <w:szCs w:val="24"/>
+              </w:rPr>
+              <w:t xml:space="preserve"> deletad</w:t>
+            </w:r>
+            <w:r>
+              <w:rPr>
+                <w:rFonts w:cs="Arial"/>
+              </w:rPr>
+              <w:t>a</w:t>
+            </w:r>
+            <w:r>
+              <w:rPr>
+                <w:rFonts w:cs="Arial"/>
+                <w:sz w:val="24"/>
+                <w:szCs w:val="24"/>
+              </w:rPr>
+              <w:t xml:space="preserve"> com sucesso!</w:t>
+            </w:r>
+            <w:r>
+              <w:rPr>
+                <w:rFonts w:cs="Arial"/>
+                <w:sz w:val="24"/>
+                <w:szCs w:val="24"/>
+              </w:rPr>
+              <w:t>” e o caso de uso termina.</w:t>
             </w:r>
           </w:p>
         </w:tc>
@@ -756,23 +861,13 @@
                 <w:sz w:val="24"/>
                 <w:szCs w:val="24"/>
               </w:rPr>
-              <w:t>O</w:t>
-            </w:r>
-            <w:r>
-              <w:rPr>
-                <w:rFonts w:cs="Arial"/>
-                <w:sz w:val="24"/>
-                <w:szCs w:val="24"/>
-              </w:rPr>
-              <w:t xml:space="preserve"> </w:t>
-            </w:r>
-            <w:r>
-              <w:rPr>
-                <w:rFonts w:cs="Arial"/>
-                <w:sz w:val="24"/>
-                <w:szCs w:val="24"/>
-              </w:rPr>
-              <w:t>ator na aba “Administrativo”,  seleciona a função “Excluir”.</w:t>
+              <w:t>O ato</w:t>
+            </w:r>
+            <w:r>
+              <w:rPr>
+                <w:rFonts w:cs="Arial"/>
+              </w:rPr>
+              <w:t>r clica no botão “cancelar”.</w:t>
             </w:r>
           </w:p>
         </w:tc>
@@ -794,39 +889,23 @@
                 <w:sz w:val="24"/>
                 <w:szCs w:val="24"/>
               </w:rPr>
-              <w:t xml:space="preserve">O sistema excluir a disciplina selecionada e </w:t>
-            </w:r>
-            <w:r>
-              <w:rPr>
-                <w:rFonts w:cs="Arial"/>
-                <w:sz w:val="24"/>
-                <w:szCs w:val="24"/>
-              </w:rPr>
-              <w:t>emite a mensagem “</w:t>
-            </w:r>
-            <w:r>
-              <w:rPr>
-                <w:rFonts w:cs="Arial"/>
-                <w:sz w:val="24"/>
-                <w:szCs w:val="24"/>
-              </w:rPr>
-              <w:t>Disciplina deletada</w:t>
-            </w:r>
-            <w:r>
-              <w:rPr>
-                <w:rFonts w:cs="Arial"/>
-                <w:sz w:val="24"/>
-                <w:szCs w:val="24"/>
-              </w:rPr>
-              <w:t xml:space="preserve"> com sucesso!</w:t>
-            </w:r>
-            <w:r>
-              <w:rPr>
-                <w:rFonts w:cs="Arial"/>
-                <w:sz w:val="24"/>
-                <w:szCs w:val="24"/>
-              </w:rPr>
-              <w:t>” e o caso de uso termina.</w:t>
+              <w:t xml:space="preserve">O sistema cancela a exclusão do funcionário selecionado e permanece na </w:t>
+            </w:r>
+            <w:r>
+              <w:rPr>
+                <w:rFonts w:cs="Arial"/>
+                <w:sz w:val="24"/>
+                <w:szCs w:val="24"/>
+              </w:rPr>
+              <w:t>página</w:t>
+            </w:r>
+            <w:r>
+              <w:rPr>
+                <w:rFonts w:cs="Arial"/>
+                <w:sz w:val="24"/>
+                <w:szCs w:val="24"/>
+              </w:rPr>
+              <w:t>.</w:t>
             </w:r>
           </w:p>
         </w:tc>
@@ -845,605 +924,7 @@
         <w:spacing w:after="160" w:line="259" w:lineRule="auto"/>
         <w:jc w:val="left"/>
       </w:pPr>
-      <w:r>
-        <w:br w:type="page"/>
-      </w:r>
     </w:p>
-    <w:tbl>
-      <w:tblPr>
-        <w:tblStyle w:val="Tabelacomgrade"/>
-        <w:tblW w:w="0" w:type="auto"/>
-        <w:tblLook w:val="04A0"/>
-      </w:tblPr>
-      <w:tblGrid>
-        <w:gridCol w:w="3779"/>
-        <w:gridCol w:w="3808"/>
-        <w:gridCol w:w="1133"/>
-      </w:tblGrid>
-      <w:tr>
-        <w:tc>
-          <w:tcPr>
-            <w:tcW w:w="3779" w:type="dxa"/>
-          </w:tcPr>
-          <w:p>
-            <w:pPr>
-              <w:jc w:val="center"/>
-              <w:rPr>
-                <w:rFonts w:cs="Arial"/>
-                <w:b/>
-              </w:rPr>
-            </w:pPr>
-            <w:r>
-              <w:rPr>
-                <w:rFonts w:cs="Arial"/>
-                <w:b/>
-              </w:rPr>
-              <w:lastRenderedPageBreak/>
-              <w:t>AÇÃO</w:t>
-            </w:r>
-          </w:p>
-        </w:tc>
-        <w:tc>
-          <w:tcPr>
-            <w:tcW w:w="3808" w:type="dxa"/>
-          </w:tcPr>
-          <w:p>
-            <w:pPr>
-              <w:jc w:val="center"/>
-              <w:rPr>
-                <w:rFonts w:cs="Arial"/>
-                <w:b/>
-              </w:rPr>
-            </w:pPr>
-            <w:r>
-              <w:rPr>
-                <w:rFonts w:cs="Arial"/>
-                <w:b/>
-              </w:rPr>
-              <w:t>RETORNO ESPERADO</w:t>
-            </w:r>
-          </w:p>
-        </w:tc>
-        <w:tc>
-          <w:tcPr>
-            <w:tcW w:w="1133" w:type="dxa"/>
-          </w:tcPr>
-          <w:p>
-            <w:pPr>
-              <w:jc w:val="center"/>
-              <w:rPr>
-                <w:b/>
-              </w:rPr>
-            </w:pPr>
-            <w:r>
-              <w:rPr>
-                <w:b/>
-              </w:rPr>
-              <w:t>ESTADO</w:t>
-            </w:r>
-          </w:p>
-        </w:tc>
-      </w:tr>
-      <w:tr>
-        <w:tc>
-          <w:tcPr>
-            <w:tcW w:w="3779" w:type="dxa"/>
-          </w:tcPr>
-          <w:p>
-            <w:pPr>
-              <w:rPr>
-                <w:rFonts w:cs="Arial"/>
-                <w:sz w:val="24"/>
-                <w:szCs w:val="24"/>
-              </w:rPr>
-            </w:pPr>
-            <w:r>
-              <w:rPr>
-                <w:rFonts w:cs="Arial"/>
-                <w:sz w:val="24"/>
-                <w:szCs w:val="24"/>
-              </w:rPr>
-              <w:t>O ator não preenche os campos e clica no botão “Salvar”.</w:t>
-            </w:r>
-          </w:p>
-          <w:p>
-            <w:pPr>
-              <w:rPr>
-                <w:rFonts w:cs="Arial"/>
-                <w:sz w:val="24"/>
-                <w:szCs w:val="24"/>
-              </w:rPr>
-            </w:pPr>
-          </w:p>
-        </w:tc>
-        <w:tc>
-          <w:tcPr>
-            <w:tcW w:w="3808" w:type="dxa"/>
-          </w:tcPr>
-          <w:p>
-            <w:pPr>
-              <w:rPr>
-                <w:rFonts w:cs="Arial"/>
-                <w:sz w:val="24"/>
-                <w:szCs w:val="24"/>
-              </w:rPr>
-            </w:pPr>
-            <w:r>
-              <w:rPr>
-                <w:rFonts w:cs="Arial"/>
-                <w:sz w:val="24"/>
-                <w:szCs w:val="24"/>
-              </w:rPr>
-              <w:t>O</w:t>
-            </w:r>
-            <w:r>
-              <w:rPr>
-                <w:rFonts w:cs="Arial"/>
-                <w:sz w:val="24"/>
-                <w:szCs w:val="24"/>
-              </w:rPr>
-              <w:t xml:space="preserve"> sistema </w:t>
-            </w:r>
-            <w:r>
-              <w:rPr>
-                <w:rFonts w:cs="Arial"/>
-                <w:sz w:val="24"/>
-                <w:szCs w:val="24"/>
-              </w:rPr>
-              <w:t>mostra a mensagem “</w:t>
-            </w:r>
-            <w:r>
-              <w:rPr>
-                <w:rFonts w:cs="Arial"/>
-                <w:sz w:val="24"/>
-                <w:szCs w:val="24"/>
-              </w:rPr>
-              <w:t>Erro!</w:t>
-            </w:r>
-            <w:r>
-              <w:rPr>
-                <w:rFonts w:cs="Arial"/>
-                <w:sz w:val="24"/>
-                <w:szCs w:val="24"/>
-              </w:rPr>
-              <w:t xml:space="preserve"> Houve um erro ao cadastrar disciplina</w:t>
-            </w:r>
-            <w:r>
-              <w:rPr>
-                <w:rFonts w:cs="Arial"/>
-                <w:sz w:val="24"/>
-                <w:szCs w:val="24"/>
-              </w:rPr>
-              <w:t>.</w:t>
-            </w:r>
-            <w:r>
-              <w:rPr>
-                <w:rFonts w:cs="Arial"/>
-                <w:sz w:val="24"/>
-                <w:szCs w:val="24"/>
-              </w:rPr>
-              <w:t>” e a mensagem “Campo O</w:t>
-            </w:r>
-            <w:r>
-              <w:rPr>
-                <w:rFonts w:cs="Arial"/>
-                <w:sz w:val="24"/>
-                <w:szCs w:val="24"/>
-              </w:rPr>
-              <w:t>brigatório.” abaixo do</w:t>
-            </w:r>
-            <w:r>
-              <w:rPr>
-                <w:rFonts w:cs="Arial"/>
-                <w:sz w:val="24"/>
-                <w:szCs w:val="24"/>
-              </w:rPr>
-              <w:t>s</w:t>
-            </w:r>
-            <w:r>
-              <w:rPr>
-                <w:rFonts w:cs="Arial"/>
-                <w:sz w:val="24"/>
-                <w:szCs w:val="24"/>
-              </w:rPr>
-              <w:t xml:space="preserve"> campo</w:t>
-            </w:r>
-            <w:r>
-              <w:rPr>
-                <w:rFonts w:cs="Arial"/>
-                <w:sz w:val="24"/>
-                <w:szCs w:val="24"/>
-              </w:rPr>
-              <w:t>s não preenchidos</w:t>
-            </w:r>
-          </w:p>
-        </w:tc>
-        <w:tc>
-          <w:tcPr>
-            <w:tcW w:w="1133" w:type="dxa"/>
-          </w:tcPr>
-          <w:p/>
-          <w:p/>
-        </w:tc>
-      </w:tr>
-    </w:tbl>
-    <w:p/>
-    <w:p>
-      <w:pPr>
-        <w:spacing w:after="160" w:line="259" w:lineRule="auto"/>
-        <w:jc w:val="left"/>
-      </w:pPr>
-      <w:r>
-        <w:br w:type="page"/>
-      </w:r>
-    </w:p>
-    <w:tbl>
-      <w:tblPr>
-        <w:tblStyle w:val="Tabelacomgrade"/>
-        <w:tblW w:w="0" w:type="auto"/>
-        <w:tblLook w:val="04A0"/>
-      </w:tblPr>
-      <w:tblGrid>
-        <w:gridCol w:w="3779"/>
-        <w:gridCol w:w="3808"/>
-        <w:gridCol w:w="1133"/>
-      </w:tblGrid>
-      <w:tr>
-        <w:tc>
-          <w:tcPr>
-            <w:tcW w:w="3779" w:type="dxa"/>
-          </w:tcPr>
-          <w:p>
-            <w:pPr>
-              <w:jc w:val="center"/>
-              <w:rPr>
-                <w:rFonts w:cs="Arial"/>
-                <w:b/>
-              </w:rPr>
-            </w:pPr>
-            <w:r>
-              <w:rPr>
-                <w:rFonts w:cs="Arial"/>
-                <w:b/>
-              </w:rPr>
-              <w:lastRenderedPageBreak/>
-              <w:t>AÇÃO</w:t>
-            </w:r>
-          </w:p>
-        </w:tc>
-        <w:tc>
-          <w:tcPr>
-            <w:tcW w:w="3808" w:type="dxa"/>
-          </w:tcPr>
-          <w:p>
-            <w:pPr>
-              <w:jc w:val="center"/>
-              <w:rPr>
-                <w:rFonts w:cs="Arial"/>
-                <w:b/>
-              </w:rPr>
-            </w:pPr>
-            <w:r>
-              <w:rPr>
-                <w:rFonts w:cs="Arial"/>
-                <w:b/>
-              </w:rPr>
-              <w:t>RETORNO ESPERADO</w:t>
-            </w:r>
-          </w:p>
-        </w:tc>
-        <w:tc>
-          <w:tcPr>
-            <w:tcW w:w="1133" w:type="dxa"/>
-          </w:tcPr>
-          <w:p>
-            <w:pPr>
-              <w:jc w:val="center"/>
-              <w:rPr>
-                <w:b/>
-              </w:rPr>
-            </w:pPr>
-            <w:r>
-              <w:rPr>
-                <w:b/>
-              </w:rPr>
-              <w:t>ESTADO</w:t>
-            </w:r>
-          </w:p>
-        </w:tc>
-      </w:tr>
-      <w:tr>
-        <w:tc>
-          <w:tcPr>
-            <w:tcW w:w="3779" w:type="dxa"/>
-          </w:tcPr>
-          <w:p>
-            <w:pPr>
-              <w:rPr>
-                <w:rFonts w:cs="Arial"/>
-                <w:sz w:val="24"/>
-                <w:szCs w:val="24"/>
-              </w:rPr>
-            </w:pPr>
-            <w:r>
-              <w:rPr>
-                <w:rFonts w:cs="Arial"/>
-                <w:sz w:val="24"/>
-                <w:szCs w:val="24"/>
-              </w:rPr>
-              <w:t xml:space="preserve">Durante a execução de qualquer passo, caso o </w:t>
-            </w:r>
-            <w:r>
-              <w:rPr>
-                <w:rFonts w:cs="Arial"/>
-                <w:sz w:val="24"/>
-                <w:szCs w:val="24"/>
-              </w:rPr>
-              <w:t>ator</w:t>
-            </w:r>
-            <w:r>
-              <w:rPr>
-                <w:rFonts w:cs="Arial"/>
-                <w:sz w:val="24"/>
-                <w:szCs w:val="24"/>
-              </w:rPr>
-              <w:t xml:space="preserve"> aperte no botão “Cancelar”, </w:t>
-            </w:r>
-          </w:p>
-        </w:tc>
-        <w:tc>
-          <w:tcPr>
-            <w:tcW w:w="3808" w:type="dxa"/>
-          </w:tcPr>
-          <w:p>
-            <w:pPr>
-              <w:rPr>
-                <w:rFonts w:cs="Arial"/>
-                <w:sz w:val="24"/>
-                <w:szCs w:val="24"/>
-              </w:rPr>
-            </w:pPr>
-            <w:r>
-              <w:rPr>
-                <w:rFonts w:cs="Arial"/>
-                <w:sz w:val="24"/>
-                <w:szCs w:val="24"/>
-              </w:rPr>
-              <w:t>O</w:t>
-            </w:r>
-            <w:r>
-              <w:rPr>
-                <w:rFonts w:cs="Arial"/>
-                <w:sz w:val="24"/>
-                <w:szCs w:val="24"/>
-              </w:rPr>
-              <w:t xml:space="preserve"> sistema </w:t>
-            </w:r>
-            <w:r>
-              <w:rPr>
-                <w:rFonts w:cs="Arial"/>
-                <w:sz w:val="24"/>
-                <w:szCs w:val="24"/>
-              </w:rPr>
-              <w:t>retorna para a ultima</w:t>
-            </w:r>
-            <w:r>
-              <w:rPr>
-                <w:rFonts w:cs="Arial"/>
-                <w:sz w:val="24"/>
-                <w:szCs w:val="24"/>
-              </w:rPr>
-              <w:t xml:space="preserve"> página</w:t>
-            </w:r>
-            <w:r>
-              <w:rPr>
-                <w:rFonts w:cs="Arial"/>
-                <w:sz w:val="24"/>
-                <w:szCs w:val="24"/>
-              </w:rPr>
-              <w:t xml:space="preserve"> acessada</w:t>
-            </w:r>
-            <w:r>
-              <w:rPr>
-                <w:rFonts w:cs="Arial"/>
-                <w:sz w:val="24"/>
-                <w:szCs w:val="24"/>
-              </w:rPr>
-              <w:t xml:space="preserve"> e o caso de uso termina.</w:t>
-            </w:r>
-          </w:p>
-          <w:p>
-            <w:pPr>
-              <w:rPr>
-                <w:rFonts w:cs="Arial"/>
-                <w:sz w:val="24"/>
-                <w:szCs w:val="24"/>
-              </w:rPr>
-            </w:pPr>
-          </w:p>
-        </w:tc>
-        <w:tc>
-          <w:tcPr>
-            <w:tcW w:w="1133" w:type="dxa"/>
-          </w:tcPr>
-          <w:p/>
-          <w:p/>
-        </w:tc>
-      </w:tr>
-    </w:tbl>
-    <w:p/>
-    <w:p>
-      <w:pPr>
-        <w:spacing w:after="160" w:line="259" w:lineRule="auto"/>
-        <w:jc w:val="left"/>
-      </w:pPr>
-      <w:r>
-        <w:br w:type="page"/>
-      </w:r>
-    </w:p>
-    <w:tbl>
-      <w:tblPr>
-        <w:tblStyle w:val="Tabelacomgrade"/>
-        <w:tblW w:w="0" w:type="auto"/>
-        <w:tblLook w:val="04A0"/>
-      </w:tblPr>
-      <w:tblGrid>
-        <w:gridCol w:w="3779"/>
-        <w:gridCol w:w="3808"/>
-        <w:gridCol w:w="1133"/>
-      </w:tblGrid>
-      <w:tr>
-        <w:tc>
-          <w:tcPr>
-            <w:tcW w:w="3779" w:type="dxa"/>
-          </w:tcPr>
-          <w:p>
-            <w:pPr>
-              <w:jc w:val="center"/>
-              <w:rPr>
-                <w:rFonts w:cs="Arial"/>
-                <w:b/>
-              </w:rPr>
-            </w:pPr>
-            <w:r>
-              <w:rPr>
-                <w:rFonts w:cs="Arial"/>
-                <w:b/>
-              </w:rPr>
-              <w:lastRenderedPageBreak/>
-              <w:t>AÇÃO</w:t>
-            </w:r>
-          </w:p>
-        </w:tc>
-        <w:tc>
-          <w:tcPr>
-            <w:tcW w:w="3808" w:type="dxa"/>
-          </w:tcPr>
-          <w:p>
-            <w:pPr>
-              <w:jc w:val="center"/>
-              <w:rPr>
-                <w:rFonts w:cs="Arial"/>
-                <w:b/>
-              </w:rPr>
-            </w:pPr>
-            <w:r>
-              <w:rPr>
-                <w:rFonts w:cs="Arial"/>
-                <w:b/>
-              </w:rPr>
-              <w:t>RETORNO ESPERADO</w:t>
-            </w:r>
-          </w:p>
-        </w:tc>
-        <w:tc>
-          <w:tcPr>
-            <w:tcW w:w="1133" w:type="dxa"/>
-          </w:tcPr>
-          <w:p>
-            <w:pPr>
-              <w:jc w:val="center"/>
-              <w:rPr>
-                <w:b/>
-              </w:rPr>
-            </w:pPr>
-            <w:r>
-              <w:rPr>
-                <w:b/>
-              </w:rPr>
-              <w:t>ESTADO</w:t>
-            </w:r>
-          </w:p>
-        </w:tc>
-      </w:tr>
-      <w:tr>
-        <w:tc>
-          <w:tcPr>
-            <w:tcW w:w="3779" w:type="dxa"/>
-          </w:tcPr>
-          <w:p>
-            <w:pPr>
-              <w:rPr>
-                <w:rFonts w:cs="Arial"/>
-                <w:sz w:val="24"/>
-                <w:szCs w:val="24"/>
-              </w:rPr>
-            </w:pPr>
-            <w:r>
-              <w:rPr>
-                <w:rFonts w:cs="Arial"/>
-                <w:sz w:val="24"/>
-                <w:szCs w:val="24"/>
-              </w:rPr>
-              <w:t>O ator preenche o campo “Valor”, no formato inválido.</w:t>
-            </w:r>
-          </w:p>
-          <w:p>
-            <w:pPr>
-              <w:rPr>
-                <w:rFonts w:cs="Arial"/>
-                <w:sz w:val="24"/>
-                <w:szCs w:val="24"/>
-              </w:rPr>
-            </w:pPr>
-          </w:p>
-        </w:tc>
-        <w:tc>
-          <w:tcPr>
-            <w:tcW w:w="3808" w:type="dxa"/>
-          </w:tcPr>
-          <w:p>
-            <w:pPr>
-              <w:rPr>
-                <w:rFonts w:cs="Arial"/>
-                <w:sz w:val="24"/>
-                <w:szCs w:val="24"/>
-              </w:rPr>
-            </w:pPr>
-            <w:r>
-              <w:rPr>
-                <w:rFonts w:cs="Arial"/>
-                <w:sz w:val="24"/>
-                <w:szCs w:val="24"/>
-              </w:rPr>
-              <w:t>O sistema mostra a mensagem “</w:t>
-            </w:r>
-            <w:r>
-              <w:rPr>
-                <w:rFonts w:cs="Arial"/>
-                <w:sz w:val="24"/>
-                <w:szCs w:val="24"/>
-              </w:rPr>
-              <w:t xml:space="preserve">O </w:t>
-            </w:r>
-            <w:r>
-              <w:rPr>
-                <w:rFonts w:cs="Arial"/>
-                <w:sz w:val="24"/>
-                <w:szCs w:val="24"/>
-              </w:rPr>
-              <w:t>campo</w:t>
-            </w:r>
-            <w:r>
-              <w:rPr>
-                <w:rFonts w:cs="Arial"/>
-                <w:sz w:val="24"/>
-                <w:szCs w:val="24"/>
-              </w:rPr>
-              <w:t xml:space="preserve"> deve ser um número.” abaixo do campo.</w:t>
-            </w:r>
-          </w:p>
-        </w:tc>
-        <w:tc>
-          <w:tcPr>
-            <w:tcW w:w="1133" w:type="dxa"/>
-          </w:tcPr>
-          <w:p/>
-          <w:p/>
-        </w:tc>
-      </w:tr>
-    </w:tbl>
-    <w:p/>
     <w:sectPr>
       <w:pgSz w:w="11906" w:h="16838"/>
       <w:pgMar w:top="1417" w:right="1701" w:bottom="1417" w:left="1701" w:header="708" w:footer="708" w:gutter="0"/>
@@ -2167,7 +1648,7 @@
   <a:extraClrSchemeLst/>
   <a:extLst>
     <a:ext uri="{05A4C25C-085E-4340-85A3-A5531E510DB2}">
-      <thm15:themeFamily xmlns:thm15="http://schemas.microsoft.com/office/thememl/2012/main" xmlns="" name="Office Theme" id="{62F939B6-93AF-4DB8-9C6B-D6C7DFDC589F}" vid="{4A3C46E8-61CC-4603-A589-7422A47A8E4A}"/>
+      <thm15:themeFamily xmlns="" xmlns:thm15="http://schemas.microsoft.com/office/thememl/2012/main" name="Office Theme" id="{62F939B6-93AF-4DB8-9C6B-D6C7DFDC589F}" vid="{4A3C46E8-61CC-4603-A589-7422A47A8E4A}"/>
     </a:ext>
   </a:extLst>
 </a:theme>

</xml_diff>

<commit_message>
Relatorio testes nota finalizado
</commit_message>
<xml_diff>
--- a/Documentos/Relatorio de testes- Inserir Nota.docx
+++ b/Documentos/Relatorio de testes- Inserir Nota.docx
@@ -41,8 +41,16 @@
         <w:rPr>
           <w:b/>
         </w:rPr>
-        <w:t>Cenário 1</w:t>
+        <w:t xml:space="preserve">Cenário </w:t>
       </w:r>
+      <w:proofErr w:type="gramStart"/>
+      <w:r>
+        <w:rPr>
+          <w:b/>
+        </w:rPr>
+        <w:t>1</w:t>
+      </w:r>
+      <w:proofErr w:type="gramEnd"/>
     </w:p>
     <w:tbl>
       <w:tblPr>
@@ -144,7 +152,19 @@
               <w:rPr>
                 <w:rFonts w:cs="Arial"/>
               </w:rPr>
-              <w:t>ator na aba “Alunos e Notas” e clica no botão “Inserir Nota”.</w:t>
+              <w:t>ator na aba “Alunos e Notas” e clica no botão “Nota</w:t>
+            </w:r>
+            <w:r>
+              <w:rPr>
+                <w:rFonts w:cs="Arial"/>
+              </w:rPr>
+              <w:t>s</w:t>
+            </w:r>
+            <w:r>
+              <w:rPr>
+                <w:rFonts w:cs="Arial"/>
+              </w:rPr>
+              <w:t>”.</w:t>
             </w:r>
           </w:p>
         </w:tc>
@@ -171,7 +191,11 @@
             <w:tcW w:w="1133" w:type="dxa"/>
           </w:tcPr>
           <w:p/>
-          <w:p/>
+          <w:p>
+            <w:r>
+              <w:t>OK</w:t>
+            </w:r>
+          </w:p>
         </w:tc>
       </w:tr>
       <w:tr>
@@ -218,7 +242,11 @@
             <w:tcW w:w="1133" w:type="dxa"/>
           </w:tcPr>
           <w:p/>
-          <w:p/>
+          <w:p>
+            <w:r>
+              <w:t>OK</w:t>
+            </w:r>
+          </w:p>
         </w:tc>
       </w:tr>
       <w:tr>
@@ -263,7 +291,11 @@
           <w:tcPr>
             <w:tcW w:w="1133" w:type="dxa"/>
           </w:tcPr>
-          <w:p/>
+          <w:p>
+            <w:r>
+              <w:t>OK</w:t>
+            </w:r>
+          </w:p>
         </w:tc>
       </w:tr>
       <w:tr>
@@ -307,7 +339,11 @@
           <w:tcPr>
             <w:tcW w:w="1133" w:type="dxa"/>
           </w:tcPr>
-          <w:p/>
+          <w:p>
+            <w:r>
+              <w:t>OK</w:t>
+            </w:r>
+          </w:p>
         </w:tc>
       </w:tr>
       <w:tr>
@@ -361,19 +397,33 @@
               <w:rPr>
                 <w:rFonts w:cs="Arial"/>
               </w:rPr>
-              <w:t xml:space="preserve"> cadastrad</w:t>
-            </w:r>
-            <w:r>
-              <w:rPr>
-                <w:rFonts w:cs="Arial"/>
-              </w:rPr>
-              <w:t>a</w:t>
-            </w:r>
-            <w:r>
-              <w:rPr>
-                <w:rFonts w:cs="Arial"/>
-              </w:rPr>
-              <w:t xml:space="preserve"> com sucesso” e o caso de uso termina.</w:t>
+              <w:t xml:space="preserve"> </w:t>
+            </w:r>
+            <w:r>
+              <w:rPr>
+                <w:rFonts w:cs="Arial"/>
+              </w:rPr>
+              <w:t>salva</w:t>
+            </w:r>
+            <w:r>
+              <w:rPr>
+                <w:rFonts w:cs="Arial"/>
+              </w:rPr>
+              <w:t xml:space="preserve"> com sucesso” e o caso de uso </w:t>
+            </w:r>
+            <w:proofErr w:type="gramStart"/>
+            <w:r>
+              <w:rPr>
+                <w:rFonts w:cs="Arial"/>
+              </w:rPr>
+              <w:t>termina</w:t>
+            </w:r>
+            <w:proofErr w:type="gramEnd"/>
+            <w:r>
+              <w:rPr>
+                <w:rFonts w:cs="Arial"/>
+              </w:rPr>
+              <w:t>.</w:t>
             </w:r>
           </w:p>
         </w:tc>
@@ -381,7 +431,11 @@
           <w:tcPr>
             <w:tcW w:w="1133" w:type="dxa"/>
           </w:tcPr>
-          <w:p/>
+          <w:p>
+            <w:r>
+              <w:t>OK</w:t>
+            </w:r>
+          </w:p>
         </w:tc>
       </w:tr>
     </w:tbl>
@@ -501,7 +555,31 @@
               <w:rPr>
                 <w:rFonts w:cs="Arial"/>
               </w:rPr>
-              <w:t>O sistema retorna para a ultima pagina e o caso de uso temina</w:t>
+              <w:t xml:space="preserve">O sistema retorna para a </w:t>
+            </w:r>
+            <w:r>
+              <w:rPr>
+                <w:rFonts w:cs="Arial"/>
+              </w:rPr>
+              <w:t>ú</w:t>
+            </w:r>
+            <w:r>
+              <w:rPr>
+                <w:rFonts w:cs="Arial"/>
+              </w:rPr>
+              <w:t>ltima pagina e o caso de uso te</w:t>
+            </w:r>
+            <w:r>
+              <w:rPr>
+                <w:rFonts w:cs="Arial"/>
+              </w:rPr>
+              <w:t>r</w:t>
+            </w:r>
+            <w:r>
+              <w:rPr>
+                <w:rFonts w:cs="Arial"/>
+              </w:rPr>
+              <w:t>mina</w:t>
             </w:r>
             <w:r>
               <w:rPr>
@@ -516,7 +594,11 @@
             <w:tcW w:w="1133" w:type="dxa"/>
           </w:tcPr>
           <w:p/>
-          <w:p/>
+          <w:p>
+            <w:r>
+              <w:t>OK</w:t>
+            </w:r>
+          </w:p>
         </w:tc>
       </w:tr>
     </w:tbl>
@@ -654,7 +736,11 @@
             <w:tcW w:w="1133" w:type="dxa"/>
           </w:tcPr>
           <w:p/>
-          <w:p/>
+          <w:p>
+            <w:r>
+              <w:t>OK</w:t>
+            </w:r>
+          </w:p>
         </w:tc>
       </w:tr>
       <w:tr>
@@ -708,28 +794,42 @@
                 <w:sz w:val="24"/>
                 <w:szCs w:val="24"/>
               </w:rPr>
-              <w:t>emite a mensagem “</w:t>
-            </w:r>
-            <w:r>
-              <w:rPr>
-                <w:rFonts w:cs="Arial"/>
-              </w:rPr>
-              <w:t>Nota</w:t>
-            </w:r>
-            <w:r>
-              <w:rPr>
-                <w:rFonts w:cs="Arial"/>
-                <w:sz w:val="24"/>
-                <w:szCs w:val="24"/>
-              </w:rPr>
-              <w:t xml:space="preserve"> deletad</w:t>
-            </w:r>
-            <w:r>
-              <w:rPr>
-                <w:rFonts w:cs="Arial"/>
-              </w:rPr>
-              <w:t>a</w:t>
-            </w:r>
+              <w:t xml:space="preserve">emite a mensagem </w:t>
+            </w:r>
+            <w:r>
+              <w:rPr>
+                <w:rFonts w:cs="Arial"/>
+                <w:sz w:val="24"/>
+                <w:szCs w:val="24"/>
+              </w:rPr>
+              <w:t>“Nota</w:t>
+            </w:r>
+            <w:r>
+              <w:rPr>
+                <w:rFonts w:cs="Arial"/>
+                <w:sz w:val="24"/>
+                <w:szCs w:val="24"/>
+              </w:rPr>
+              <w:t xml:space="preserve"> </w:t>
+            </w:r>
+            <w:proofErr w:type="gramStart"/>
+            <w:r>
+              <w:rPr>
+                <w:rFonts w:cs="Arial"/>
+                <w:sz w:val="24"/>
+                <w:szCs w:val="24"/>
+              </w:rPr>
+              <w:t>deleta</w:t>
+            </w:r>
+            <w:r>
+              <w:rPr>
+                <w:rFonts w:cs="Arial"/>
+                <w:sz w:val="24"/>
+                <w:szCs w:val="24"/>
+              </w:rPr>
+              <w:t>da</w:t>
+            </w:r>
+            <w:proofErr w:type="gramEnd"/>
             <w:r>
               <w:rPr>
                 <w:rFonts w:cs="Arial"/>
@@ -752,7 +852,11 @@
           <w:tcPr>
             <w:tcW w:w="1133" w:type="dxa"/>
           </w:tcPr>
-          <w:p/>
+          <w:p>
+            <w:r>
+              <w:t>OK</w:t>
+            </w:r>
+          </w:p>
           <w:p/>
         </w:tc>
       </w:tr>
@@ -849,6 +953,63 @@
           </w:tcPr>
           <w:p>
             <w:pPr>
+              <w:jc w:val="center"/>
+              <w:rPr>
+                <w:rFonts w:cs="Arial"/>
+                <w:b/>
+              </w:rPr>
+            </w:pPr>
+            <w:r>
+              <w:rPr>
+                <w:rFonts w:cs="Arial"/>
+              </w:rPr>
+              <w:t>O ator clica no botão “Excluir”.</w:t>
+            </w:r>
+          </w:p>
+        </w:tc>
+        <w:tc>
+          <w:tcPr>
+            <w:tcW w:w="3808" w:type="dxa"/>
+          </w:tcPr>
+          <w:p>
+            <w:pPr>
+              <w:rPr>
+                <w:rFonts w:cs="Arial"/>
+                <w:sz w:val="24"/>
+                <w:szCs w:val="24"/>
+              </w:rPr>
+            </w:pPr>
+            <w:r>
+              <w:rPr>
+                <w:rFonts w:cs="Arial"/>
+                <w:sz w:val="24"/>
+                <w:szCs w:val="24"/>
+              </w:rPr>
+              <w:t>O sistema exibe um dialogo solicitando confirmação.</w:t>
+            </w:r>
+          </w:p>
+        </w:tc>
+        <w:tc>
+          <w:tcPr>
+            <w:tcW w:w="1133" w:type="dxa"/>
+          </w:tcPr>
+          <w:p>
+            <w:pPr>
+              <w:jc w:val="center"/>
+            </w:pPr>
+            <w:r>
+              <w:t>OK</w:t>
+            </w:r>
+          </w:p>
+        </w:tc>
+      </w:tr>
+      <w:tr>
+        <w:tc>
+          <w:tcPr>
+            <w:tcW w:w="3779" w:type="dxa"/>
+          </w:tcPr>
+          <w:p>
+            <w:pPr>
               <w:rPr>
                 <w:rFonts w:cs="Arial"/>
                 <w:sz w:val="24"/>
@@ -889,7 +1050,7 @@
                 <w:sz w:val="24"/>
                 <w:szCs w:val="24"/>
               </w:rPr>
-              <w:t xml:space="preserve">O sistema cancela a exclusão do funcionário selecionado e permanece na </w:t>
+              <w:t xml:space="preserve">O sistema cancela a exclusão da nota selecionada e permanece na </w:t>
             </w:r>
             <w:r>
               <w:rPr>
@@ -914,7 +1075,11 @@
             <w:tcW w:w="1133" w:type="dxa"/>
           </w:tcPr>
           <w:p/>
-          <w:p/>
+          <w:p>
+            <w:r>
+              <w:t>OK</w:t>
+            </w:r>
+          </w:p>
         </w:tc>
       </w:tr>
     </w:tbl>
@@ -937,7 +1102,7 @@
 
 <file path=word/endnotes.xml><?xml version="1.0" encoding="utf-8"?>
 <w:endnotes xmlns:ve="http://schemas.openxmlformats.org/markup-compatibility/2006" xmlns:o="urn:schemas-microsoft-com:office:office" xmlns:r="http://schemas.openxmlformats.org/officeDocument/2006/relationships" xmlns:m="http://schemas.openxmlformats.org/officeDocument/2006/math" xmlns:v="urn:schemas-microsoft-com:vml" xmlns:wp="http://schemas.openxmlformats.org/drawingml/2006/wordprocessingDrawing" xmlns:w10="urn:schemas-microsoft-com:office:word" xmlns:w="http://schemas.openxmlformats.org/wordprocessingml/2006/main" xmlns:wne="http://schemas.microsoft.com/office/word/2006/wordml">
-  <w:endnote w:type="separator" w:id="0">
+  <w:endnote w:type="separator" w:id="-1">
     <w:p>
       <w:pPr>
         <w:spacing w:line="240" w:lineRule="auto"/>
@@ -947,7 +1112,7 @@
       </w:r>
     </w:p>
   </w:endnote>
-  <w:endnote w:type="continuationSeparator" w:id="1">
+  <w:endnote w:type="continuationSeparator" w:id="0">
     <w:p>
       <w:pPr>
         <w:spacing w:line="240" w:lineRule="auto"/>
@@ -962,7 +1127,7 @@
 
 <file path=word/footnotes.xml><?xml version="1.0" encoding="utf-8"?>
 <w:footnotes xmlns:ve="http://schemas.openxmlformats.org/markup-compatibility/2006" xmlns:o="urn:schemas-microsoft-com:office:office" xmlns:r="http://schemas.openxmlformats.org/officeDocument/2006/relationships" xmlns:m="http://schemas.openxmlformats.org/officeDocument/2006/math" xmlns:v="urn:schemas-microsoft-com:vml" xmlns:wp="http://schemas.openxmlformats.org/drawingml/2006/wordprocessingDrawing" xmlns:w10="urn:schemas-microsoft-com:office:word" xmlns:w="http://schemas.openxmlformats.org/wordprocessingml/2006/main" xmlns:wne="http://schemas.microsoft.com/office/word/2006/wordml">
-  <w:footnote w:type="separator" w:id="0">
+  <w:footnote w:type="separator" w:id="-1">
     <w:p>
       <w:pPr>
         <w:spacing w:line="240" w:lineRule="auto"/>
@@ -972,7 +1137,7 @@
       </w:r>
     </w:p>
   </w:footnote>
-  <w:footnote w:type="continuationSeparator" w:id="1">
+  <w:footnote w:type="continuationSeparator" w:id="0">
     <w:p>
       <w:pPr>
         <w:spacing w:line="240" w:lineRule="auto"/>
@@ -1648,7 +1813,7 @@
   <a:extraClrSchemeLst/>
   <a:extLst>
     <a:ext uri="{05A4C25C-085E-4340-85A3-A5531E510DB2}">
-      <thm15:themeFamily xmlns="" xmlns:thm15="http://schemas.microsoft.com/office/thememl/2012/main" name="Office Theme" id="{62F939B6-93AF-4DB8-9C6B-D6C7DFDC589F}" vid="{4A3C46E8-61CC-4603-A589-7422A47A8E4A}"/>
+      <thm15:themeFamily xmlns:thm15="http://schemas.microsoft.com/office/thememl/2012/main" xmlns="" name="Office Theme" id="{62F939B6-93AF-4DB8-9C6B-D6C7DFDC589F}" vid="{4A3C46E8-61CC-4603-A589-7422A47A8E4A}"/>
     </a:ext>
   </a:extLst>
 </a:theme>
@@ -1659,7 +1824,7 @@
 </file>
 
 <file path=customXml/itemProps1.xml><?xml version="1.0" encoding="utf-8"?>
-<ds:datastoreItem xmlns:ds="http://schemas.openxmlformats.org/officeDocument/2006/customXml" ds:itemID="{5235E543-9079-4FAA-84E2-69AF3B9EB47D}">
+<ds:datastoreItem xmlns:ds="http://schemas.openxmlformats.org/officeDocument/2006/customXml" ds:itemID="{CD6C34BD-8104-4C02-A9E2-96C15DDD9DE9}">
   <ds:schemaRefs>
     <ds:schemaRef ds:uri="http://schemas.openxmlformats.org/officeDocument/2006/bibliography"/>
   </ds:schemaRefs>

</xml_diff>